<commit_message>
Added option to upload files to google drive.
</commit_message>
<xml_diff>
--- a/OP.docx
+++ b/OP.docx
@@ -50,13 +50,7 @@
         <w:pStyle w:val="FirstParagraph"/>
       </w:pPr>
       <w:r>
-        <w:t xml:space="preserve">Student@Student:~/Desktop/60004170098$</w:t>
-      </w:r>
-      <w:r>
-        <w:br w:type="textWrapping"/>
-      </w:r>
-      <w:r>
-        <w:t xml:space="preserve">./sample</w:t>
+        <w:t xml:space="preserve">Student@Student:~/Desktop/60004170081$ ./sample.py</w:t>
       </w:r>
       <w:r>
         <w:br w:type="textWrapping"/>
@@ -179,7 +173,7 @@
     </w:lvl>
   </w:abstractNum>
   <w:abstractNum w:abstractNumId="990">
-    <w:nsid w:val="bed1cedb"/>
+    <w:nsid w:val="c6219d91"/>
     <w:multiLevelType w:val="multilevel"/>
     <w:lvl w:ilvl="0">
       <w:numFmt w:val="bullet"/>

</xml_diff>